<commit_message>
Made html and bootstrap changes
HTML is badass now. Need to find right html for picture posts instead of blog posts (like insta has)
</commit_message>
<xml_diff>
--- a/Django Protocol.docx
+++ b/Django Protocol.docx
@@ -37,13 +37,8 @@
       </w:r>
     </w:p>
     <w:p>
-      <w:proofErr w:type="spellStart"/>
-      <w:r>
-        <w:t>Django</w:t>
-      </w:r>
-      <w:proofErr w:type="spellEnd"/>
-      <w:r>
-        <w:t xml:space="preserve">-admin </w:t>
+      <w:r>
+        <w:t xml:space="preserve">Django-admin </w:t>
       </w:r>
       <w:proofErr w:type="spellStart"/>
       <w:r>
@@ -181,15 +176,7 @@
         <w:t xml:space="preserve"> and posts will need their own</w:t>
       </w:r>
       <w:r>
-        <w:t xml:space="preserve"> in </w:t>
-      </w:r>
-      <w:proofErr w:type="spellStart"/>
-      <w:r>
-        <w:t>Django</w:t>
-      </w:r>
-      <w:proofErr w:type="spellEnd"/>
-      <w:r>
-        <w:t>.</w:t>
+        <w:t xml:space="preserve"> in Django.</w:t>
       </w:r>
     </w:p>
     <w:p>
@@ -1430,23 +1417,6 @@
       <w:proofErr w:type="spellEnd"/>
       <w:r>
         <w:t xml:space="preserve"> content %}</w:t>
-      </w:r>
-      <w:r>
-        <w:t xml:space="preserve"> </w:t>
-      </w:r>
-      <w:r>
-        <w:rPr>
-          <w:b/>
-        </w:rPr>
-        <w:t>Where we</w:t>
-      </w:r>
-      <w:bookmarkStart w:id="0" w:name="_GoBack"/>
-      <w:bookmarkEnd w:id="0"/>
-      <w:r>
-        <w:rPr>
-          <w:b/>
-        </w:rPr>
-        <w:t xml:space="preserve"> at</w:t>
       </w:r>
     </w:p>
     <w:p>
@@ -1619,15 +1589,7 @@
       </w:r>
       <w:proofErr w:type="spellEnd"/>
       <w:r>
-        <w:t>="</w:t>
-      </w:r>
-      <w:proofErr w:type="spellStart"/>
-      <w:r>
-        <w:t>stylesheet</w:t>
-      </w:r>
-      <w:proofErr w:type="spellEnd"/>
-      <w:r>
-        <w:t>" type="text/</w:t>
+        <w:t>="stylesheet" type="text/</w:t>
       </w:r>
       <w:proofErr w:type="spellStart"/>
       <w:r>
@@ -1731,6 +1693,23 @@
       <w:r>
         <w:t xml:space="preserve"> in the urls.py file</w:t>
       </w:r>
+      <w:r>
+        <w:t xml:space="preserve"> </w:t>
+      </w:r>
+      <w:r>
+        <w:rPr>
+          <w:b/>
+        </w:rPr>
+        <w:t>WE HERE NOW</w:t>
+      </w:r>
+      <w:r>
+        <w:rPr>
+          <w:b/>
+        </w:rPr>
+        <w:t xml:space="preserve"> – find html for home.html that matches insta</w:t>
+      </w:r>
+      <w:bookmarkStart w:id="0" w:name="_GoBack"/>
+      <w:bookmarkEnd w:id="0"/>
     </w:p>
     <w:p>
       <w:pPr>
@@ -1897,15 +1876,7 @@
         <w:t>blog/models.py</w:t>
       </w:r>
       <w:r>
-        <w:t xml:space="preserve"> – create models to save in db. user Posts in this case. </w:t>
-      </w:r>
-      <w:proofErr w:type="spellStart"/>
-      <w:r>
-        <w:t>Django</w:t>
-      </w:r>
-      <w:proofErr w:type="spellEnd"/>
-      <w:r>
-        <w:t xml:space="preserve"> has </w:t>
+        <w:t xml:space="preserve"> – create models to save in db. user Posts in this case. Django has </w:t>
       </w:r>
       <w:proofErr w:type="spellStart"/>
       <w:r>
@@ -7286,15 +7257,7 @@
       </w:r>
       <w:proofErr w:type="spellEnd"/>
       <w:r>
-        <w:t xml:space="preserve">– </w:t>
-      </w:r>
-      <w:proofErr w:type="spellStart"/>
-      <w:r>
-        <w:t>Django</w:t>
-      </w:r>
-      <w:proofErr w:type="spellEnd"/>
-      <w:r>
-        <w:t xml:space="preserve"> has generic list views </w:t>
+        <w:t xml:space="preserve">– Django has generic list views </w:t>
       </w:r>
       <w:r>
         <w:t>we can use.</w:t>
@@ -7374,15 +7337,7 @@
       </w:r>
       <w:proofErr w:type="spellEnd"/>
       <w:r>
-        <w:t xml:space="preserve"> </w:t>
-      </w:r>
-      <w:proofErr w:type="spellStart"/>
-      <w:r>
-        <w:t>Django</w:t>
-      </w:r>
-      <w:proofErr w:type="spellEnd"/>
-      <w:r>
-        <w:t xml:space="preserve"> generic as a base</w:t>
+        <w:t xml:space="preserve"> Django generic as a base</w:t>
       </w:r>
     </w:p>
     <w:p>
@@ -8355,15 +8310,7 @@
       </w:r>
       <w:proofErr w:type="spellEnd"/>
       <w:r>
-        <w:t xml:space="preserve"> tell </w:t>
-      </w:r>
-      <w:proofErr w:type="spellStart"/>
-      <w:r>
-        <w:t>Django</w:t>
-      </w:r>
-      <w:proofErr w:type="spellEnd"/>
-      <w:r>
-        <w:t xml:space="preserve"> that it should only expect to see integers there. The </w:t>
+        <w:t xml:space="preserve"> tell Django that it should only expect to see integers there. The </w:t>
       </w:r>
       <w:proofErr w:type="spellStart"/>
       <w:r>
@@ -14413,6 +14360,18 @@
       <w:u w:val="single"/>
     </w:rPr>
   </w:style>
+  <w:style w:type="character" w:styleId="FollowedHyperlink">
+    <w:name w:val="FollowedHyperlink"/>
+    <w:basedOn w:val="DefaultParagraphFont"/>
+    <w:uiPriority w:val="99"/>
+    <w:semiHidden/>
+    <w:unhideWhenUsed/>
+    <w:rsid w:val="00D96EE0"/>
+    <w:rPr>
+      <w:color w:val="954F72" w:themeColor="followedHyperlink"/>
+      <w:u w:val="single"/>
+    </w:rPr>
+  </w:style>
 </w:styles>
 </file>
 

</xml_diff>

<commit_message>
Added row CSS, added superuser
</commit_message>
<xml_diff>
--- a/Django Protocol.docx
+++ b/Django Protocol.docx
@@ -1,6 +1,6 @@
 
 <file path=word/document.xml><?xml version="1.0" encoding="utf-8"?>
-<w:document xmlns:wpc="http://schemas.microsoft.com/office/word/2010/wordprocessingCanvas" xmlns:mc="http://schemas.openxmlformats.org/markup-compatibility/2006" xmlns:o="urn:schemas-microsoft-com:office:office" xmlns:r="http://schemas.openxmlformats.org/officeDocument/2006/relationships" xmlns:m="http://schemas.openxmlformats.org/officeDocument/2006/math" xmlns:v="urn:schemas-microsoft-com:vml" xmlns:wp14="http://schemas.microsoft.com/office/word/2010/wordprocessingDrawing" xmlns:wp="http://schemas.openxmlformats.org/drawingml/2006/wordprocessingDrawing" xmlns:w10="urn:schemas-microsoft-com:office:word" xmlns:w="http://schemas.openxmlformats.org/wordprocessingml/2006/main" xmlns:w14="http://schemas.microsoft.com/office/word/2010/wordml" xmlns:w15="http://schemas.microsoft.com/office/word/2012/wordml" xmlns:wpg="http://schemas.microsoft.com/office/word/2010/wordprocessingGroup" xmlns:wpi="http://schemas.microsoft.com/office/word/2010/wordprocessingInk" xmlns:wne="http://schemas.microsoft.com/office/word/2006/wordml" xmlns:wps="http://schemas.microsoft.com/office/word/2010/wordprocessingShape" mc:Ignorable="w14 w15 wp14">
+<w:document xmlns:wpc="http://schemas.microsoft.com/office/word/2010/wordprocessingCanvas" xmlns:cx="http://schemas.microsoft.com/office/drawing/2014/chartex" xmlns:cx1="http://schemas.microsoft.com/office/drawing/2015/9/8/chartex" xmlns:mc="http://schemas.openxmlformats.org/markup-compatibility/2006" xmlns:o="urn:schemas-microsoft-com:office:office" xmlns:r="http://schemas.openxmlformats.org/officeDocument/2006/relationships" xmlns:m="http://schemas.openxmlformats.org/officeDocument/2006/math" xmlns:v="urn:schemas-microsoft-com:vml" xmlns:wp14="http://schemas.microsoft.com/office/word/2010/wordprocessingDrawing" xmlns:wp="http://schemas.openxmlformats.org/drawingml/2006/wordprocessingDrawing" xmlns:w10="urn:schemas-microsoft-com:office:word" xmlns:w="http://schemas.openxmlformats.org/wordprocessingml/2006/main" xmlns:w14="http://schemas.microsoft.com/office/word/2010/wordml" xmlns:w15="http://schemas.microsoft.com/office/word/2012/wordml" xmlns:w16se="http://schemas.microsoft.com/office/word/2015/wordml/symex" xmlns:wpg="http://schemas.microsoft.com/office/word/2010/wordprocessingGroup" xmlns:wpi="http://schemas.microsoft.com/office/word/2010/wordprocessingInk" xmlns:wne="http://schemas.microsoft.com/office/word/2006/wordml" xmlns:wps="http://schemas.microsoft.com/office/word/2010/wordprocessingShape" mc:Ignorable="w14 w15 w16se wp14">
   <w:body>
     <w:p>
       <w:pPr>
@@ -1693,39 +1693,30 @@
       <w:r>
         <w:t xml:space="preserve"> in the urls.py file</w:t>
       </w:r>
-      <w:r>
-        <w:t xml:space="preserve"> </w:t>
-      </w:r>
-      <w:r>
+    </w:p>
+    <w:p>
+      <w:pPr>
+        <w:tabs>
+          <w:tab w:val="center" w:pos="4680"/>
+        </w:tabs>
         <w:rPr>
           <w:b/>
         </w:rPr>
-        <w:t>WE HERE NOW</w:t>
-      </w:r>
+      </w:pPr>
       <w:r>
         <w:rPr>
           <w:b/>
         </w:rPr>
-        <w:t xml:space="preserve"> – find html for home.html that matches insta</w:t>
-      </w:r>
-      <w:bookmarkStart w:id="0" w:name="_GoBack"/>
-      <w:bookmarkEnd w:id="0"/>
-    </w:p>
-    <w:p>
-      <w:pPr>
-        <w:tabs>
-          <w:tab w:val="center" w:pos="4680"/>
-        </w:tabs>
+        <w:t xml:space="preserve">Video </w:t>
+      </w:r>
+      <w:proofErr w:type="gramStart"/>
+      <w:r>
         <w:rPr>
           <w:b/>
         </w:rPr>
-      </w:pPr>
-      <w:r>
-        <w:rPr>
-          <w:b/>
-        </w:rPr>
-        <w:t>Video 4</w:t>
-      </w:r>
+        <w:t>4</w:t>
+      </w:r>
+      <w:proofErr w:type="gramEnd"/>
     </w:p>
     <w:p>
       <w:pPr>
@@ -1780,7 +1771,15 @@
       </w:r>
       <w:proofErr w:type="spellEnd"/>
       <w:r>
-        <w:t xml:space="preserve">. python manage.py </w:t>
+        <w:t xml:space="preserve">. </w:t>
+      </w:r>
+      <w:proofErr w:type="gramStart"/>
+      <w:r>
+        <w:t>python</w:t>
+      </w:r>
+      <w:proofErr w:type="gramEnd"/>
+      <w:r>
+        <w:t xml:space="preserve"> manage.py </w:t>
       </w:r>
       <w:proofErr w:type="spellStart"/>
       <w:r>
@@ -1789,6 +1788,9 @@
       <w:proofErr w:type="spellEnd"/>
       <w:r>
         <w:t>.</w:t>
+      </w:r>
+      <w:r>
+        <w:t xml:space="preserve"> – Danny – same PW</w:t>
       </w:r>
     </w:p>
     <w:p>
@@ -1816,6 +1818,14 @@
         </w:rPr>
         <w:t>Video 5</w:t>
       </w:r>
+      <w:r>
+        <w:rPr>
+          <w:b/>
+        </w:rPr>
+        <w:t xml:space="preserve"> – WE HERE NOW</w:t>
+      </w:r>
+      <w:bookmarkStart w:id="0" w:name="_GoBack"/>
+      <w:bookmarkEnd w:id="0"/>
     </w:p>
     <w:p>
       <w:pPr>
@@ -9848,7 +9858,15 @@
         <w:t xml:space="preserve">  </w:t>
       </w:r>
       <w:r>
-        <w:t xml:space="preserve">{% if </w:t>
+        <w:t>{</w:t>
+      </w:r>
+      <w:proofErr w:type="gramStart"/>
+      <w:r>
+        <w:t>%</w:t>
+      </w:r>
+      <w:proofErr w:type="gramEnd"/>
+      <w:r>
+        <w:t xml:space="preserve"> if </w:t>
       </w:r>
       <w:proofErr w:type="spellStart"/>
       <w:r>
@@ -10594,15 +10612,21 @@
         </w:tabs>
       </w:pPr>
       <w:r>
-        <w:t xml:space="preserve">{% </w:t>
-      </w:r>
-      <w:proofErr w:type="spellStart"/>
-      <w:proofErr w:type="gramStart"/>
+        <w:t>{</w:t>
+      </w:r>
+      <w:proofErr w:type="gramStart"/>
+      <w:r>
+        <w:t>%</w:t>
+      </w:r>
+      <w:proofErr w:type="gramEnd"/>
+      <w:r>
+        <w:t xml:space="preserve"> </w:t>
+      </w:r>
+      <w:proofErr w:type="spellStart"/>
       <w:r>
         <w:t>url</w:t>
       </w:r>
       <w:proofErr w:type="spellEnd"/>
-      <w:proofErr w:type="gramEnd"/>
       <w:r>
         <w:t xml:space="preserve"> 'user-posts' </w:t>
       </w:r>
@@ -13928,7 +13952,7 @@
 </file>
 
 <file path=word/styles.xml><?xml version="1.0" encoding="utf-8"?>
-<w:styles xmlns:mc="http://schemas.openxmlformats.org/markup-compatibility/2006" xmlns:r="http://schemas.openxmlformats.org/officeDocument/2006/relationships" xmlns:w="http://schemas.openxmlformats.org/wordprocessingml/2006/main" xmlns:w14="http://schemas.microsoft.com/office/word/2010/wordml" xmlns:w15="http://schemas.microsoft.com/office/word/2012/wordml" mc:Ignorable="w14 w15">
+<w:styles xmlns:mc="http://schemas.openxmlformats.org/markup-compatibility/2006" xmlns:r="http://schemas.openxmlformats.org/officeDocument/2006/relationships" xmlns:w="http://schemas.openxmlformats.org/wordprocessingml/2006/main" xmlns:w14="http://schemas.microsoft.com/office/word/2010/wordml" xmlns:w15="http://schemas.microsoft.com/office/word/2012/wordml" xmlns:w16se="http://schemas.microsoft.com/office/word/2015/wordml/symex" mc:Ignorable="w14 w15 w16se">
   <w:docDefaults>
     <w:rPrDefault>
       <w:rPr>

</xml_diff>